<commit_message>
Added project report to documentation
</commit_message>
<xml_diff>
--- a/Documentation/Project Report.docx
+++ b/Documentation/Project Report.docx
@@ -2015,7 +2015,7 @@
           <w:rFonts w:cstheme="minorHAnsi"/>
         </w:rPr>
         <w:pict w14:anchorId="4F24168A">
-          <v:rect id="_x0000_i1035" style="width:0;height:1.5pt" o:hralign="center" o:hrstd="t" o:hr="t" fillcolor="#a0a0a0" stroked="f"/>
+          <v:rect id="_x0000_i1025" style="width:0;height:1.5pt" o:hralign="center" o:hrstd="t" o:hr="t" fillcolor="#a0a0a0" stroked="f"/>
         </w:pict>
       </w:r>
       <w:r>
@@ -2146,7 +2146,7 @@
           <w:rFonts w:cstheme="minorHAnsi"/>
         </w:rPr>
         <w:pict w14:anchorId="36817D35">
-          <v:rect id="_x0000_i1036" style="width:0;height:1.5pt" o:hralign="center" o:hrstd="t" o:hr="t" fillcolor="#a0a0a0" stroked="f"/>
+          <v:rect id="_x0000_i1026" style="width:0;height:1.5pt" o:hralign="center" o:hrstd="t" o:hr="t" fillcolor="#a0a0a0" stroked="f"/>
         </w:pict>
       </w:r>
     </w:p>
@@ -2411,6 +2411,7 @@
         </w:rPr>
         <w:t xml:space="preserve">Murat </w:t>
       </w:r>
+      <w:proofErr w:type="spellStart"/>
       <w:r>
         <w:rPr>
           <w:rFonts w:cstheme="minorHAnsi"/>
@@ -2421,6 +2422,7 @@
         </w:rPr>
         <w:t>Zünbül</w:t>
       </w:r>
+      <w:proofErr w:type="spellEnd"/>
       <w:r>
         <w:rPr>
           <w:rFonts w:cstheme="minorHAnsi"/>
@@ -2534,14 +2536,25 @@
           <w:szCs w:val="28"/>
         </w:rPr>
       </w:pPr>
-      <w:r>
-        <w:rPr>
-          <w:rFonts w:cstheme="minorHAnsi"/>
-          <w:color w:val="000000" w:themeColor="text1"/>
-          <w:sz w:val="28"/>
-          <w:szCs w:val="28"/>
-        </w:rPr>
-        <w:t>Uraela Mamu</w:t>
+      <w:proofErr w:type="spellStart"/>
+      <w:r>
+        <w:rPr>
+          <w:rFonts w:cstheme="minorHAnsi"/>
+          <w:color w:val="000000" w:themeColor="text1"/>
+          <w:sz w:val="28"/>
+          <w:szCs w:val="28"/>
+        </w:rPr>
+        <w:t>Uraela</w:t>
+      </w:r>
+      <w:proofErr w:type="spellEnd"/>
+      <w:r>
+        <w:rPr>
+          <w:rFonts w:cstheme="minorHAnsi"/>
+          <w:color w:val="000000" w:themeColor="text1"/>
+          <w:sz w:val="28"/>
+          <w:szCs w:val="28"/>
+        </w:rPr>
+        <w:t xml:space="preserve"> Mamu</w:t>
       </w:r>
       <w:r>
         <w:rPr>
@@ -2658,28 +2671,23 @@
           <w:sz w:val="28"/>
           <w:szCs w:val="28"/>
         </w:rPr>
-        <w:t xml:space="preserve">We are the group number </w:t>
-      </w:r>
-      <w:r>
-        <w:rPr>
-          <w:sz w:val="28"/>
-          <w:szCs w:val="28"/>
-        </w:rPr>
-        <w:t>3</w:t>
-      </w:r>
-      <w:r>
-        <w:rPr>
-          <w:sz w:val="28"/>
-          <w:szCs w:val="28"/>
-        </w:rPr>
-        <w:t xml:space="preserve"> formed by </w:t>
-      </w:r>
-      <w:r>
-        <w:rPr>
-          <w:sz w:val="28"/>
-          <w:szCs w:val="28"/>
-        </w:rPr>
-        <w:t>Uraela, Murat and C</w:t>
+        <w:t xml:space="preserve">We are the group number 3 formed by </w:t>
+      </w:r>
+      <w:proofErr w:type="spellStart"/>
+      <w:r>
+        <w:rPr>
+          <w:sz w:val="28"/>
+          <w:szCs w:val="28"/>
+        </w:rPr>
+        <w:t>Uraela</w:t>
+      </w:r>
+      <w:proofErr w:type="spellEnd"/>
+      <w:r>
+        <w:rPr>
+          <w:sz w:val="28"/>
+          <w:szCs w:val="28"/>
+        </w:rPr>
+        <w:t>, Murat and C</w:t>
       </w:r>
       <w:r>
         <w:rPr>
@@ -2712,15 +2720,13 @@
         </w:rPr>
         <w:t xml:space="preserve">We created a prototype of what our client asked of, implementing some of the requirements that were given to us. We have also created documentation (project plan, URS, Test Plan, prototypes) </w:t>
       </w:r>
-      <w:proofErr w:type="gramStart"/>
-      <w:r>
-        <w:rPr>
-          <w:sz w:val="28"/>
-          <w:szCs w:val="28"/>
-        </w:rPr>
-        <w:t>in order to</w:t>
-      </w:r>
-      <w:proofErr w:type="gramEnd"/>
+      <w:r>
+        <w:rPr>
+          <w:sz w:val="28"/>
+          <w:szCs w:val="28"/>
+        </w:rPr>
+        <w:t>to</w:t>
+      </w:r>
       <w:r>
         <w:rPr>
           <w:sz w:val="28"/>
@@ -2770,23 +2776,7 @@
           <w:sz w:val="28"/>
           <w:szCs w:val="28"/>
         </w:rPr>
-        <w:t xml:space="preserve">Media Bazaar is a new hardware store, opened in Eindhoven. They are just </w:t>
-      </w:r>
-      <w:proofErr w:type="gramStart"/>
-      <w:r>
-        <w:rPr>
-          <w:sz w:val="28"/>
-          <w:szCs w:val="28"/>
-        </w:rPr>
-        <w:t>opening up</w:t>
-      </w:r>
-      <w:proofErr w:type="gramEnd"/>
-      <w:r>
-        <w:rPr>
-          <w:sz w:val="28"/>
-          <w:szCs w:val="28"/>
-        </w:rPr>
-        <w:t>, and they intend to start as well-prepared as possible.</w:t>
+        <w:t>Media Bazaar is a new hardware store, opened in Eindhoven. They are just opening up, and they intend to start as well-prepared as possible.</w:t>
       </w:r>
     </w:p>
     <w:p>
@@ -2846,28 +2836,7 @@
           <w:sz w:val="28"/>
           <w:szCs w:val="28"/>
         </w:rPr>
-        <w:t xml:space="preserve">Throughout the 18-week duration of our group project, we had a balanced distribution of tasks among team members. However, when </w:t>
-      </w:r>
-      <w:r>
-        <w:rPr>
-          <w:sz w:val="28"/>
-          <w:szCs w:val="28"/>
-        </w:rPr>
-        <w:t>two</w:t>
-      </w:r>
-      <w:r>
-        <w:rPr>
-          <w:sz w:val="28"/>
-          <w:szCs w:val="28"/>
-        </w:rPr>
-        <w:t xml:space="preserve"> of our teammates left the project</w:t>
-      </w:r>
-      <w:r>
-        <w:rPr>
-          <w:sz w:val="28"/>
-          <w:szCs w:val="28"/>
-        </w:rPr>
-        <w:t>, Leon Pi</w:t>
+        <w:t>Throughout the 18-week duration of our group project, we had a balanced distribution of tasks among team members. However, when two of our teammates left the project, Leon Pi</w:t>
       </w:r>
       <w:r>
         <w:rPr>
@@ -2882,31 +2851,31 @@
           <w:sz w:val="28"/>
           <w:szCs w:val="28"/>
         </w:rPr>
-        <w:t xml:space="preserve"> and Valentina Nogales</w:t>
-      </w:r>
-      <w:r>
-        <w:rPr>
-          <w:sz w:val="28"/>
-          <w:szCs w:val="28"/>
-        </w:rPr>
-        <w:t>, we encountered some difficulties in task allocation. Despite this setback, we actively worked together to address the issue and establish a stable workflow.</w:t>
-      </w:r>
-    </w:p>
-    <w:p>
-      <w:pPr>
-        <w:spacing w:before="240" w:after="240"/>
-        <w:rPr>
-          <w:sz w:val="28"/>
-          <w:szCs w:val="28"/>
-        </w:rPr>
-      </w:pPr>
+        <w:t xml:space="preserve"> and Valentina Nogales, we encountered some difficulties in task allocation. Despite this setback, we actively worked together to address the issue and establish a stable workflow.</w:t>
+      </w:r>
+    </w:p>
+    <w:p>
+      <w:pPr>
+        <w:spacing w:before="240" w:after="240"/>
+        <w:rPr>
+          <w:sz w:val="28"/>
+          <w:szCs w:val="28"/>
+        </w:rPr>
+      </w:pPr>
+      <w:r>
+        <w:rPr>
+          <w:sz w:val="28"/>
+          <w:szCs w:val="28"/>
+        </w:rPr>
+        <w:t xml:space="preserve">Each of the three members contributed equally to the development of both the Windows Forms app and web app. We maintained a collaborative environment, </w:t>
+      </w:r>
       <w:r>
         <w:rPr>
           <w:sz w:val="28"/>
           <w:szCs w:val="28"/>
         </w:rPr>
         <w:lastRenderedPageBreak/>
-        <w:t>Each of the three members contributed equally to the development of both the Windows Forms app and web app. We maintained a collaborative environment, offering support and assistance to one another whenever needed, ensuring the project's successful completion.</w:t>
+        <w:t>offering support and assistance to one another whenever needed, ensuring the project's successful completion.</w:t>
       </w:r>
     </w:p>
     <w:p>
@@ -3150,24 +3119,24 @@
           <w:sz w:val="32"/>
           <w:szCs w:val="32"/>
         </w:rPr>
+        <w:t xml:space="preserve">Weaknesses of the Iterative Approach: </w:t>
+      </w:r>
+    </w:p>
+    <w:p>
+      <w:pPr>
+        <w:spacing w:before="240" w:after="240"/>
+        <w:rPr>
+          <w:b/>
+          <w:sz w:val="28"/>
+          <w:szCs w:val="28"/>
+        </w:rPr>
+      </w:pPr>
+      <w:r>
+        <w:rPr>
+          <w:sz w:val="28"/>
+          <w:szCs w:val="28"/>
+        </w:rPr>
         <w:lastRenderedPageBreak/>
-        <w:t xml:space="preserve">Weaknesses of the Iterative Approach: </w:t>
-      </w:r>
-    </w:p>
-    <w:p>
-      <w:pPr>
-        <w:spacing w:before="240" w:after="240"/>
-        <w:rPr>
-          <w:b/>
-          <w:sz w:val="28"/>
-          <w:szCs w:val="28"/>
-        </w:rPr>
-      </w:pPr>
-      <w:r>
-        <w:rPr>
-          <w:sz w:val="28"/>
-          <w:szCs w:val="28"/>
-        </w:rPr>
         <w:t xml:space="preserve">Scope Management: Without careful oversight, the iterative approach can lead to scope creep, potentially expanding the project beyond its original boundaries. </w:t>
       </w:r>
     </w:p>
@@ -3388,15 +3357,13 @@
         </w:rPr>
         <w:t xml:space="preserve">Object Oriented Model of classes that is designed with consideration for the application to </w:t>
       </w:r>
-      <w:proofErr w:type="gramStart"/>
-      <w:r>
-        <w:rPr>
-          <w:sz w:val="28"/>
-          <w:szCs w:val="28"/>
-        </w:rPr>
-        <w:t>grow in size</w:t>
-      </w:r>
-      <w:proofErr w:type="gramEnd"/>
+      <w:r>
+        <w:rPr>
+          <w:sz w:val="28"/>
+          <w:szCs w:val="28"/>
+        </w:rPr>
+        <w:t>grow</w:t>
+      </w:r>
       <w:r>
         <w:rPr>
           <w:sz w:val="28"/>
@@ -3434,15 +3401,13 @@
         </w:rPr>
         <w:t xml:space="preserve">A website using Razor Pages that is designed with consideration for the website to </w:t>
       </w:r>
-      <w:proofErr w:type="gramStart"/>
-      <w:r>
-        <w:rPr>
-          <w:sz w:val="28"/>
-          <w:szCs w:val="28"/>
-        </w:rPr>
-        <w:t>grow in size</w:t>
-      </w:r>
-      <w:proofErr w:type="gramEnd"/>
+      <w:r>
+        <w:rPr>
+          <w:sz w:val="28"/>
+          <w:szCs w:val="28"/>
+        </w:rPr>
+        <w:t>grow</w:t>
+      </w:r>
       <w:r>
         <w:rPr>
           <w:sz w:val="28"/>
@@ -3480,15 +3445,13 @@
         </w:rPr>
         <w:t xml:space="preserve">An </w:t>
       </w:r>
-      <w:proofErr w:type="gramStart"/>
-      <w:r>
-        <w:rPr>
-          <w:sz w:val="28"/>
-          <w:szCs w:val="28"/>
-        </w:rPr>
-        <w:t>Authentication</w:t>
-      </w:r>
-      <w:proofErr w:type="gramEnd"/>
+      <w:r>
+        <w:rPr>
+          <w:sz w:val="28"/>
+          <w:szCs w:val="28"/>
+        </w:rPr>
+        <w:t>authentication</w:t>
+      </w:r>
       <w:r>
         <w:rPr>
           <w:sz w:val="28"/>
@@ -3586,15 +3549,13 @@
         </w:rPr>
         <w:t xml:space="preserve">A database which stocks </w:t>
       </w:r>
-      <w:proofErr w:type="gramStart"/>
-      <w:r>
-        <w:rPr>
-          <w:sz w:val="28"/>
-          <w:szCs w:val="28"/>
-        </w:rPr>
-        <w:t>all of</w:t>
-      </w:r>
-      <w:proofErr w:type="gramEnd"/>
+      <w:r>
+        <w:rPr>
+          <w:sz w:val="28"/>
+          <w:szCs w:val="28"/>
+        </w:rPr>
+        <w:t>all</w:t>
+      </w:r>
       <w:r>
         <w:rPr>
           <w:sz w:val="28"/>
@@ -3745,28 +3706,7 @@
           <w:sz w:val="28"/>
           <w:szCs w:val="28"/>
         </w:rPr>
-        <w:t>During</w:t>
-      </w:r>
-      <w:r>
-        <w:rPr>
-          <w:sz w:val="28"/>
-          <w:szCs w:val="28"/>
-        </w:rPr>
-        <w:t xml:space="preserve"> this assignment, the team came up with a list of recommendations to make sure that the work for the</w:t>
-      </w:r>
-      <w:r>
-        <w:rPr>
-          <w:sz w:val="28"/>
-          <w:szCs w:val="28"/>
-        </w:rPr>
-        <w:t xml:space="preserve"> </w:t>
-      </w:r>
-      <w:r>
-        <w:rPr>
-          <w:sz w:val="28"/>
-          <w:szCs w:val="28"/>
-        </w:rPr>
-        <w:t>project is going to be more efficient:</w:t>
+        <w:t>During this assignment, the team came up with a list of recommendations to make sure that the work for the project is going to be more efficient:</w:t>
       </w:r>
     </w:p>
     <w:p>
@@ -3798,15 +3738,13 @@
         </w:rPr>
         <w:t xml:space="preserve">During this group project, the team members had to also work on the individual assignment, and this turned out to be a bit of a problem for some of us, as the time management was </w:t>
       </w:r>
-      <w:proofErr w:type="gramStart"/>
-      <w:r>
-        <w:rPr>
-          <w:sz w:val="28"/>
-          <w:szCs w:val="28"/>
-        </w:rPr>
-        <w:t>difficult</w:t>
-      </w:r>
-      <w:proofErr w:type="gramEnd"/>
+      <w:r>
+        <w:rPr>
+          <w:sz w:val="28"/>
+          <w:szCs w:val="28"/>
+        </w:rPr>
+        <w:t>difficult,</w:t>
+      </w:r>
       <w:r>
         <w:rPr>
           <w:sz w:val="28"/>
@@ -3964,6 +3902,7 @@
         </w:rPr>
         <w:t xml:space="preserve">Personal reflection </w:t>
       </w:r>
+      <w:proofErr w:type="spellStart"/>
       <w:r>
         <w:rPr>
           <w:b/>
@@ -3972,6 +3911,7 @@
         </w:rPr>
         <w:t>Uraela</w:t>
       </w:r>
+      <w:proofErr w:type="spellEnd"/>
       <w:r>
         <w:rPr>
           <w:b/>
@@ -3989,6 +3929,44 @@
           <w:szCs w:val="28"/>
         </w:rPr>
       </w:pPr>
+      <w:r>
+        <w:rPr>
+          <w:sz w:val="28"/>
+          <w:szCs w:val="28"/>
+        </w:rPr>
+        <w:t xml:space="preserve">This group project taught me a lot about professional skills. Like how to react if something in the project goes wrong, how to handle under pressure situations, and communicating with a client and tutor during our hardships. I also learned </w:t>
+      </w:r>
+      <w:r>
+        <w:rPr>
+          <w:sz w:val="28"/>
+          <w:szCs w:val="28"/>
+        </w:rPr>
+        <w:lastRenderedPageBreak/>
+        <w:t xml:space="preserve">how to take initiative in the group, if something has to be done I will talk to my group mates and communicate that those things which need to be done. I think my group mates and handled the situation very well and I’m hoping we all </w:t>
+      </w:r>
+      <w:r>
+        <w:rPr>
+          <w:sz w:val="28"/>
+          <w:szCs w:val="28"/>
+        </w:rPr>
+        <w:t>will</w:t>
+      </w:r>
+      <w:r>
+        <w:rPr>
+          <w:sz w:val="28"/>
+          <w:szCs w:val="28"/>
+        </w:rPr>
+        <w:t xml:space="preserve"> keep it up!</w:t>
+      </w:r>
+    </w:p>
+    <w:p>
+      <w:pPr>
+        <w:rPr>
+          <w:b/>
+          <w:sz w:val="28"/>
+          <w:szCs w:val="28"/>
+        </w:rPr>
+      </w:pPr>
     </w:p>
     <w:p>
       <w:pPr>
@@ -4031,6 +4009,29 @@
           <w:szCs w:val="28"/>
         </w:rPr>
       </w:pPr>
+      <w:r>
+        <w:rPr>
+          <w:sz w:val="28"/>
+          <w:szCs w:val="28"/>
+        </w:rPr>
+        <w:t xml:space="preserve">I believe that I have developed both technically and professionally during the </w:t>
+      </w:r>
+      <w:proofErr w:type="spellStart"/>
+      <w:r>
+        <w:rPr>
+          <w:sz w:val="28"/>
+          <w:szCs w:val="28"/>
+        </w:rPr>
+        <w:t>MediaBazaar</w:t>
+      </w:r>
+      <w:proofErr w:type="spellEnd"/>
+      <w:r>
+        <w:rPr>
+          <w:sz w:val="28"/>
+          <w:szCs w:val="28"/>
+        </w:rPr>
+        <w:t xml:space="preserve"> project. Especially in terms of professional skills, even though everything was going very well in our project group, we encountered some unexpected problems. Trying to find solutions to these issues has helped me improve in this field. Additionally, establishing excellent communication with my group members has allowed us to overcome challenges in the project smoothly. I believe that we have handled and can continue to handle any difficulties that may arise. In conclusion, I think I have developed myself even more in this project.</w:t>
+      </w:r>
     </w:p>
     <w:p>
       <w:pPr>
@@ -4058,23 +4059,7 @@
           <w:sz w:val="28"/>
           <w:szCs w:val="28"/>
         </w:rPr>
-        <w:t xml:space="preserve">The group project taught us even more how to manage our time, work with deadlines, improve our communication, </w:t>
-      </w:r>
-      <w:proofErr w:type="gramStart"/>
-      <w:r>
-        <w:rPr>
-          <w:sz w:val="28"/>
-          <w:szCs w:val="28"/>
-        </w:rPr>
-        <w:t>receive</w:t>
-      </w:r>
-      <w:proofErr w:type="gramEnd"/>
-      <w:r>
-        <w:rPr>
-          <w:sz w:val="28"/>
-          <w:szCs w:val="28"/>
-        </w:rPr>
-        <w:t xml:space="preserve"> and give feedback to each other. Furthermore, each member of the group improved their skills in Object Oriented Programming, Razor Pages, as well as collaborating on GIT.</w:t>
+        <w:t>The group project taught us even more how to manage our time, work with deadlines, improve our communication, receive and give feedback to each other. Furthermore, each member of the group improved their skills in Object Oriented Programming, Razor Pages, as well as collaborating on GIT.</w:t>
       </w:r>
     </w:p>
     <w:p/>

</xml_diff>